<commit_message>
Reference special XML metadata in the HtmlToWord template
It should help understanding on how to resolve empty paragraph problem.
</commit_message>
<xml_diff>
--- a/Intermediate/HtmlToWord/result.docx
+++ b/Intermediate/HtmlToWord/result.docx
@@ -36,23 +36,51 @@
       <w:bookmarkEnd w:id="0"/>
     </w:p>
     <w:p>
-      <w:r>
-        <w:t xml:space="preserve">some </w:t>
-      </w:r>
-      <w:r>
-        <w:rPr>
+      <w:pPr>
+        <w:spacing w:after="120"/>
+        <w:ind w:left="120"/>
+      </w:pPr>
+      <w:r>
+        <w:rPr>
+          <w:rFonts w:ascii="Times New Roman"/>
+          <w:color w:val="000000"/>
+        </w:rPr>
+        <w:t xml:space="preserve"> some </w:t>
+      </w:r>
+      <w:r>
+        <w:rPr>
+          <w:rFonts w:ascii="Times New Roman"/>
           <w:b/>
+          <w:color w:val="000000"/>
         </w:rPr>
         <w:t>text</w:t>
       </w:r>
       <w:r>
+        <w:rPr>
+          <w:rFonts w:ascii="Times New Roman"/>
+          <w:color w:val="000000"/>
+        </w:rPr>
         <w:t xml:space="preserve"> in </w:t>
       </w:r>
       <w:r>
         <w:rPr>
+          <w:rFonts w:ascii="Times New Roman"/>
           <w:color w:val="FF0000"/>
         </w:rPr>
         <w:t>red!</w:t>
+      </w:r>
+    </w:p>
+    <w:p>
+      <w:pPr>
+        <w:rPr>
+          <w:lang w:val="en-US"/>
+        </w:rPr>
+      </w:pPr>
+      <w:r>
+        <w:rPr>
+          <w:lang w:val="en-US"/>
+        </w:rPr>
+        <w:t>By default XML will be created in a new paragraph. If tag is placed in a standalone paragraph, metadata can be used to avoid leaving empty paragraph (remove-old-xml in this case).</w:t>
       </w:r>
     </w:p>
     <w:p>
@@ -75,9 +103,12 @@
           <w:numId w:val="1"/>
         </w:numPr>
         <w:spacing w:after="0"/>
-        <w:ind w:left="0" w:hanging="357"/>
-      </w:pPr>
-      <w:r>
+      </w:pPr>
+      <w:r>
+        <w:rPr>
+          <w:rFonts w:ascii="Times New Roman"/>
+          <w:color w:val="000000"/>
+        </w:rPr>
         <w:t>Number 1</w:t>
       </w:r>
     </w:p>
@@ -88,9 +119,12 @@
           <w:numId w:val="1"/>
         </w:numPr>
         <w:spacing w:after="0"/>
-        <w:ind w:left="0" w:hanging="357"/>
-      </w:pPr>
-      <w:r>
+      </w:pPr>
+      <w:r>
+        <w:rPr>
+          <w:rFonts w:ascii="Times New Roman"/>
+          <w:color w:val="000000"/>
+        </w:rPr>
         <w:t>Number 2</w:t>
       </w:r>
     </w:p>
@@ -110,7 +144,7 @@
       <w:proofErr w:type="gramEnd"/>
     </w:p>
     <w:sectPr>
-      <w:pgSz w:w="11906" w:h="16838"/>
+      <w:pgSz w:w="11906" w:h="16838" w:code="9"/>
       <w:pgMar w:top="1417" w:right="1417" w:bottom="1417" w:left="1417" w:header="708" w:footer="708" w:gutter="0"/>
       <w:cols w:space="708"/>
       <w:docGrid w:linePitch="360"/>
@@ -122,9 +156,9 @@
 <file path=word/numbering.xml><?xml version="1.0" encoding="utf-8"?>
 <w:numbering xmlns:ve="http://schemas.openxmlformats.org/markup-compatibility/2006" xmlns:o="urn:schemas-microsoft-com:office:office" xmlns:r="http://schemas.openxmlformats.org/officeDocument/2006/relationships" xmlns:m="http://schemas.openxmlformats.org/officeDocument/2006/math" xmlns:v="urn:schemas-microsoft-com:vml" xmlns:wp="http://schemas.openxmlformats.org/drawingml/2006/wordprocessingDrawing" xmlns:w10="urn:schemas-microsoft-com:office:word" xmlns:w="http://schemas.openxmlformats.org/wordprocessingml/2006/main" xmlns:wne="http://schemas.microsoft.com/office/word/2006/wordml">
   <w:abstractNum w:abstractNumId="0">
-    <w:nsid w:val="54601E57"/>
+    <w:nsid w:val="73DD3C57"/>
     <w:multiLevelType w:val="multilevel"/>
-    <w:tmpl w:val="10D8AB46"/>
+    <w:tmpl w:val="85603FC6"/>
     <w:lvl w:ilvl="0">
       <w:start w:val="1"/>
       <w:numFmt w:val="decimal"/>

</xml_diff>

<commit_message>
Further improve Html example
Strip styles from XML to keep document consistent
</commit_message>
<xml_diff>
--- a/Intermediate/HtmlToWord/result.docx
+++ b/Intermediate/HtmlToWord/result.docx
@@ -183,11 +183,9 @@
       </w:pPr>
       <w:r>
         <w:rPr>
-          <w:rFonts w:ascii="Times New Roman" w:hAnsi="Times New Roman"/>
           <w:b w:val="false"/>
           <w:i w:val="false"/>
           <w:color w:val="000000"/>
-          <w:sz w:val="22"/>
         </w:rPr>
         <w:t>Number 1</w:t>
       </w:r>
@@ -203,11 +201,9 @@
       </w:pPr>
       <w:r>
         <w:rPr>
-          <w:rFonts w:ascii="Times New Roman" w:hAnsi="Times New Roman"/>
           <w:b w:val="false"/>
           <w:i w:val="false"/>
           <w:color w:val="000000"/>
-          <w:sz w:val="22"/>
         </w:rPr>
         <w:t>Number 2</w:t>
       </w:r>
@@ -220,11 +216,9 @@
       </w:pPr>
       <w:r>
         <w:rPr>
-          <w:rFonts w:ascii="Times New Roman" w:hAnsi="Times New Roman"/>
           <w:b w:val="false"/>
           <w:i w:val="false"/>
           <w:color w:val="000000"/>
-          <w:sz w:val="22"/>
         </w:rPr>
         <w:t>
 </w:t>
@@ -244,11 +238,9 @@
       </w:fldSimple>
       <w:r>
         <w:rPr>
-          <w:rFonts w:ascii="Times New Roman" w:hAnsi="Times New Roman"/>
           <w:b w:val="false"/>
           <w:i w:val="false"/>
           <w:color w:val="000000"/>
-          <w:sz w:val="22"/>
         </w:rPr>
         <w:t>
 </w:t>

</xml_diff>